<commit_message>
Resumo do Cap1 do livro de Engenharia de Software-Sommerville
</commit_message>
<xml_diff>
--- a/5Semestre/engenhariaSoftware/Resumo_cap1.docx
+++ b/5Semestre/engenhariaSoftware/Resumo_cap1.docx
@@ -131,15 +131,7 @@
         <w:rPr>
           <w:rFonts w:ascii="Arial" w:hAnsi="Arial" w:cs="Arial"/>
         </w:rPr>
-        <w:t>Ocorrem muitas falhas de software, e por isso a engenharia de software é criticada por não atende</w:t>
-      </w:r>
-      <w:bookmarkStart w:id="0" w:name="_GoBack"/>
-      <w:bookmarkEnd w:id="0"/>
-      <w:r>
-        <w:rPr>
-          <w:rFonts w:ascii="Arial" w:hAnsi="Arial" w:cs="Arial"/>
-        </w:rPr>
-        <w:t>r mais a grande demanda de desenvolvimento moderno de software, porém muitas dessas falhas estão associadas a dois fatores:</w:t>
+        <w:t>Ocorrem muitas falhas de software, e por isso a engenharia de software é criticada por não atender mais a grande demanda de desenvolvimento moderno de software, porém muitas dessas falhas estão associadas a dois fatores:</w:t>
       </w:r>
     </w:p>
     <w:p>
@@ -457,7 +449,21 @@
         <w:rPr>
           <w:rFonts w:ascii="Arial" w:hAnsi="Arial" w:cs="Arial"/>
         </w:rPr>
-        <w:t>Especificação do software, desenvolvimento do software, validação do software e evolução do software conforma a demanda do mercado e do cliente.</w:t>
+        <w:t>Especificação do software, desenvolvimento do software, validação do software e evolução do software conform</w:t>
+      </w:r>
+      <w:r>
+        <w:rPr>
+          <w:rFonts w:ascii="Arial" w:hAnsi="Arial" w:cs="Arial"/>
+        </w:rPr>
+        <w:t>e</w:t>
+      </w:r>
+      <w:bookmarkStart w:id="0" w:name="_GoBack"/>
+      <w:bookmarkEnd w:id="0"/>
+      <w:r>
+        <w:rPr>
+          <w:rFonts w:ascii="Arial" w:hAnsi="Arial" w:cs="Arial"/>
+        </w:rPr>
+        <w:t xml:space="preserve"> a demanda do mercado e do cliente.</w:t>
       </w:r>
     </w:p>
     <w:p>

</xml_diff>